<commit_message>
Tabla derechos en guía didáctica MA_08_05_CO
</commit_message>
<xml_diff>
--- a/fuentes/contenidos/grado08/guion05/MA_08_05_CO_guIa_didActica.docx
+++ b/fuentes/contenidos/grado08/guion05/MA_08_05_CO_guIa_didActica.docx
@@ -155,8 +155,6 @@
           <w:b/>
         </w:rPr>
       </w:pPr>
-      <w:bookmarkStart w:id="1" w:name="_GoBack"/>
-      <w:bookmarkEnd w:id="1"/>
     </w:p>
     <w:p>
       <w:pPr>
@@ -884,6 +882,198 @@
       <w:r>
         <w:t xml:space="preserve"> para superar las dificultades  que se evidencien a través de la presentación de la misma.</w:t>
       </w:r>
+    </w:p>
+    <w:p>
+      <w:pPr>
+        <w:spacing w:after="160" w:line="259" w:lineRule="auto"/>
+      </w:pPr>
+      <w:r>
+        <w:br w:type="page"/>
+      </w:r>
+    </w:p>
+    <w:p>
+      <w:pPr>
+        <w:jc w:val="both"/>
+      </w:pPr>
+      <w:bookmarkStart w:id="1" w:name="_GoBack"/>
+      <w:bookmarkEnd w:id="1"/>
+    </w:p>
+    <w:tbl>
+      <w:tblPr>
+        <w:tblStyle w:val="Tablaconcuadrcula"/>
+        <w:tblW w:w="0" w:type="auto"/>
+        <w:tblLook w:val="04A0" w:firstRow="1" w:lastRow="0" w:firstColumn="1" w:lastColumn="0" w:noHBand="0" w:noVBand="1"/>
+      </w:tblPr>
+      <w:tblGrid>
+        <w:gridCol w:w="2942"/>
+        <w:gridCol w:w="2943"/>
+        <w:gridCol w:w="2943"/>
+      </w:tblGrid>
+      <w:tr>
+        <w:tc>
+          <w:tcPr>
+            <w:tcW w:w="8828" w:type="dxa"/>
+            <w:gridSpan w:val="3"/>
+          </w:tcPr>
+          <w:p>
+            <w:pPr>
+              <w:jc w:val="both"/>
+            </w:pPr>
+            <w:r>
+              <w:t>DERECHOS BÁSICOS DE APRENDIZAJE EN AULAPLANETA</w:t>
+            </w:r>
+          </w:p>
+        </w:tc>
+      </w:tr>
+      <w:tr>
+        <w:tc>
+          <w:tcPr>
+            <w:tcW w:w="2942" w:type="dxa"/>
+          </w:tcPr>
+          <w:p>
+            <w:pPr>
+              <w:jc w:val="both"/>
+            </w:pPr>
+            <w:r>
+              <w:t>DERECHOS BÁSICOS DE APRENDIZAJE GRADO 8</w:t>
+            </w:r>
+          </w:p>
+        </w:tc>
+        <w:tc>
+          <w:tcPr>
+            <w:tcW w:w="5886" w:type="dxa"/>
+            <w:gridSpan w:val="2"/>
+          </w:tcPr>
+          <w:p>
+            <w:pPr>
+              <w:jc w:val="both"/>
+            </w:pPr>
+            <w:r>
+              <w:t>RECURSOS AULAPLENTA</w:t>
+            </w:r>
+          </w:p>
+        </w:tc>
+      </w:tr>
+      <w:tr>
+        <w:tc>
+          <w:tcPr>
+            <w:tcW w:w="2942" w:type="dxa"/>
+          </w:tcPr>
+          <w:p>
+            <w:pPr>
+              <w:jc w:val="both"/>
+            </w:pPr>
+          </w:p>
+        </w:tc>
+        <w:tc>
+          <w:tcPr>
+            <w:tcW w:w="2943" w:type="dxa"/>
+          </w:tcPr>
+          <w:p>
+            <w:pPr>
+              <w:jc w:val="both"/>
+            </w:pPr>
+            <w:r>
+              <w:t>Título</w:t>
+            </w:r>
+          </w:p>
+        </w:tc>
+        <w:tc>
+          <w:tcPr>
+            <w:tcW w:w="2943" w:type="dxa"/>
+          </w:tcPr>
+          <w:p>
+            <w:pPr>
+              <w:jc w:val="both"/>
+            </w:pPr>
+            <w:r>
+              <w:t>Descripción</w:t>
+            </w:r>
+          </w:p>
+        </w:tc>
+      </w:tr>
+      <w:tr>
+        <w:tc>
+          <w:tcPr>
+            <w:tcW w:w="2942" w:type="dxa"/>
+          </w:tcPr>
+          <w:p>
+            <w:pPr>
+              <w:autoSpaceDE w:val="0"/>
+              <w:autoSpaceDN w:val="0"/>
+              <w:adjustRightInd w:val="0"/>
+              <w:spacing w:after="0" w:line="240" w:lineRule="auto"/>
+            </w:pPr>
+            <w:r>
+              <w:rPr>
+                <w:rFonts w:ascii="Champagne&amp;Limousines-Bold" w:hAnsi="Champagne&amp;Limousines-Bold" w:cs="Champagne&amp;Limousines-Bold"/>
+                <w:bCs/>
+                <w:sz w:val="20"/>
+                <w:szCs w:val="20"/>
+              </w:rPr>
+              <w:t>13. Multiplica, divide, suma y resta fracciones que involucran variables</w:t>
+            </w:r>
+            <w:r>
+              <w:rPr>
+                <w:rFonts w:ascii="Champagne&amp;Limousines-Bold" w:hAnsi="Champagne&amp;Limousines-Bold" w:cs="Champagne&amp;Limousines-Bold"/>
+                <w:bCs/>
+                <w:sz w:val="20"/>
+                <w:szCs w:val="20"/>
+              </w:rPr>
+              <w:t xml:space="preserve"> </w:t>
+            </w:r>
+            <w:r>
+              <w:rPr>
+                <w:rFonts w:ascii="Champagne&amp;Limousines-Bold" w:hAnsi="Champagne&amp;Limousines-Bold" w:cs="Champagne&amp;Limousines-Bold"/>
+                <w:bCs/>
+                <w:sz w:val="20"/>
+                <w:szCs w:val="20"/>
+              </w:rPr>
+              <w:t>(fracciones algebraicas) en la resolución de problemas</w:t>
+            </w:r>
+            <w:r>
+              <w:rPr>
+                <w:rFonts w:ascii="Champagne&amp;Limousines-Bold" w:hAnsi="Champagne&amp;Limousines-Bold" w:cs="Champagne&amp;Limousines-Bold"/>
+                <w:bCs/>
+                <w:sz w:val="20"/>
+                <w:szCs w:val="20"/>
+              </w:rPr>
+              <w:t>.</w:t>
+            </w:r>
+          </w:p>
+        </w:tc>
+        <w:tc>
+          <w:tcPr>
+            <w:tcW w:w="2943" w:type="dxa"/>
+          </w:tcPr>
+          <w:p>
+            <w:pPr>
+              <w:jc w:val="both"/>
+            </w:pPr>
+            <w:r>
+              <w:t>Refuerza tu aprendizaje: Las operaciones con fracciones algebraicas</w:t>
+            </w:r>
+          </w:p>
+        </w:tc>
+        <w:tc>
+          <w:tcPr>
+            <w:tcW w:w="2943" w:type="dxa"/>
+          </w:tcPr>
+          <w:p>
+            <w:pPr>
+              <w:jc w:val="both"/>
+            </w:pPr>
+            <w:r>
+              <w:t>Actividad sobre Las operaciones con fracciones algebraicas</w:t>
+            </w:r>
+          </w:p>
+        </w:tc>
+      </w:tr>
+    </w:tbl>
+    <w:p>
+      <w:pPr>
+        <w:jc w:val="both"/>
+      </w:pPr>
     </w:p>
     <w:sectPr>
       <w:pgSz w:w="12240" w:h="15840"/>
@@ -1568,6 +1758,32 @@
       <w:contextualSpacing/>
     </w:pPr>
   </w:style>
+  <w:style w:type="table" w:styleId="Tablaconcuadrcula">
+    <w:name w:val="Table Grid"/>
+    <w:basedOn w:val="Tablanormal"/>
+    <w:uiPriority w:val="39"/>
+    <w:rsid w:val="00937638"/>
+    <w:pPr>
+      <w:spacing w:after="0" w:line="240" w:lineRule="auto"/>
+    </w:pPr>
+    <w:tblPr>
+      <w:tblInd w:w="0" w:type="dxa"/>
+      <w:tblBorders>
+        <w:top w:val="single" w:sz="4" w:space="0" w:color="auto"/>
+        <w:left w:val="single" w:sz="4" w:space="0" w:color="auto"/>
+        <w:bottom w:val="single" w:sz="4" w:space="0" w:color="auto"/>
+        <w:right w:val="single" w:sz="4" w:space="0" w:color="auto"/>
+        <w:insideH w:val="single" w:sz="4" w:space="0" w:color="auto"/>
+        <w:insideV w:val="single" w:sz="4" w:space="0" w:color="auto"/>
+      </w:tblBorders>
+      <w:tblCellMar>
+        <w:top w:w="0" w:type="dxa"/>
+        <w:left w:w="108" w:type="dxa"/>
+        <w:bottom w:w="0" w:type="dxa"/>
+        <w:right w:w="108" w:type="dxa"/>
+      </w:tblCellMar>
+    </w:tblPr>
+  </w:style>
 </w:styles>
 </file>
 

</xml_diff>